<commit_message>
Added tensorflow datasets for testing + began efficientnet
</commit_message>
<xml_diff>
--- a/documentation/Supervisor Meetings/Dissertation Meeting 1.docx
+++ b/documentation/Supervisor Meetings/Dissertation Meeting 1.docx
@@ -4,8 +4,13 @@
   <w:body>
     <w:p>
       <w:r>
-        <w:t>Denoising cyclegan</w:t>
-      </w:r>
+        <w:t xml:space="preserve">Denoising </w:t>
+      </w:r>
+      <w:proofErr w:type="spellStart"/>
+      <w:r>
+        <w:t>cyclegan</w:t>
+      </w:r>
+      <w:proofErr w:type="spellEnd"/>
     </w:p>
     <w:p>
       <w:r>
@@ -43,214 +48,47 @@
     </w:p>
     <w:p>
       <w:r>
-        <w:t>Think of the tool tensorflow, keras, reading papers</w:t>
-      </w:r>
-    </w:p>
-    <w:p>
-      <w:r>
-        <w:t>Time estimate – how im going to do it</w:t>
-      </w:r>
-    </w:p>
-    <w:p>
-      <w:r>
-        <w:t>Email the powerpoints</w:t>
-      </w:r>
-    </w:p>
-    <w:p>
-      <w:r>
-        <w:t>Hi, Hooman hope you are well. I’ve read through the CycleGAN and VIGAN paper and thought that they were very interesting, especially the missing data problem explored in the VIGAN paper.</w:t>
-      </w:r>
-      <w:r>
-        <w:t xml:space="preserve"> I hadn’t read the full CycleGAN paper until now </w:t>
-      </w:r>
-      <w:r>
-        <w:t>but have a better understanding of the model.</w:t>
-      </w:r>
-      <w:r>
-        <w:t xml:space="preserve"> I’m planning on doing more research on denoising auto encoders to hopefully implement in my model although I was only planning on using unpaired data</w:t>
-      </w:r>
-      <w:r>
-        <w:t xml:space="preserve"> which means it would</w:t>
-      </w:r>
-      <w:r>
-        <w:t>n’t</w:t>
-      </w:r>
-      <w:r>
-        <w:t xml:space="preserve"> be quite as effective but the results from the paper showed improved accuracy regardless.</w:t>
-      </w:r>
-    </w:p>
-    <w:p>
-      <w:r>
-        <w:t xml:space="preserve">For my project </w:t>
-      </w:r>
-      <w:r>
-        <w:t xml:space="preserve">I thought it would be </w:t>
-      </w:r>
-      <w:r>
-        <w:t xml:space="preserve">a </w:t>
-      </w:r>
-      <w:r>
-        <w:t>good</w:t>
-      </w:r>
-      <w:r>
-        <w:t xml:space="preserve"> idea</w:t>
-      </w:r>
-      <w:r>
-        <w:t xml:space="preserve"> to focus on the </w:t>
-      </w:r>
-      <w:r>
-        <w:t>concept</w:t>
-      </w:r>
-      <w:r>
-        <w:t xml:space="preserve"> of synthetic </w:t>
-      </w:r>
-      <w:r>
-        <w:t>media,</w:t>
-      </w:r>
-      <w:r>
-        <w:t xml:space="preserve"> which is becoming huge</w:t>
-      </w:r>
-      <w:r>
-        <w:t xml:space="preserve"> in recent years with technology like deep-fakes and face filters for example</w:t>
-      </w:r>
-      <w:r>
-        <w:t>.</w:t>
-      </w:r>
-      <w:r>
-        <w:t xml:space="preserve"> S</w:t>
-      </w:r>
-      <w:r>
-        <w:t>ynthetic media</w:t>
-      </w:r>
-      <w:r>
-        <w:t xml:space="preserve"> is currently</w:t>
-      </w:r>
-      <w:r>
-        <w:t xml:space="preserve"> revolutioni</w:t>
-      </w:r>
-      <w:r>
-        <w:t>sing</w:t>
-      </w:r>
-      <w:r>
-        <w:t xml:space="preserve"> the consumer media landscape and chang</w:t>
-      </w:r>
-      <w:r>
-        <w:t>ing</w:t>
-      </w:r>
-      <w:r>
-        <w:t xml:space="preserve"> the media we consume and create.</w:t>
-      </w:r>
-      <w:r>
-        <w:t xml:space="preserve"> This would allow me to talk about a</w:t>
-      </w:r>
-      <w:r>
-        <w:t xml:space="preserve">n industry </w:t>
-      </w:r>
-      <w:r>
-        <w:t>that encompasses my idea</w:t>
-      </w:r>
-      <w:r>
-        <w:t xml:space="preserve"> and give</w:t>
-      </w:r>
-      <w:r>
-        <w:t>s</w:t>
-      </w:r>
-      <w:r>
-        <w:t xml:space="preserve"> my project a direction which I think was missing before.</w:t>
-      </w:r>
-    </w:p>
-    <w:p>
-      <w:r>
-        <w:t xml:space="preserve">I want to create a </w:t>
-      </w:r>
-      <w:r>
-        <w:t>model</w:t>
-      </w:r>
-      <w:r>
-        <w:t xml:space="preserve"> that can allow companies to advertise in videos without needing to film it with their product themselves. </w:t>
-      </w:r>
-      <w:r>
-        <w:t xml:space="preserve">It has a wide range of use cases, but examples include </w:t>
-      </w:r>
-      <w:r>
-        <w:t xml:space="preserve">advertising on youtube, </w:t>
-      </w:r>
-      <w:r>
-        <w:t>allowing</w:t>
-      </w:r>
-      <w:r>
-        <w:t xml:space="preserve"> content creators </w:t>
-      </w:r>
-      <w:r>
-        <w:t>to</w:t>
-      </w:r>
-      <w:r>
-        <w:t xml:space="preserve"> agree to have a product shown in a video they’ve already filmed or uploaded, or if a company creates an advert for a certain region but would like to use the same advert for the same product that falls under a different branding. E.g. walkers – lays, milky way – mars bar.  In the future, I would like to have a website where people can choose a stock video and implement their product, saving them money and time filming it themselves.  </w:t>
-      </w:r>
-      <w:r>
-        <w:t>A similar concept exists for face movements from the</w:t>
-      </w:r>
-      <w:r>
-        <w:t xml:space="preserve"> company</w:t>
-      </w:r>
-      <w:r>
-        <w:t xml:space="preserve"> Synthesia</w:t>
-      </w:r>
-      <w:r>
-        <w:t xml:space="preserve"> who</w:t>
-      </w:r>
-      <w:r>
-        <w:t xml:space="preserve"> used their </w:t>
-      </w:r>
-      <w:r>
-        <w:t>AI video synthesis technology to replace "JustEat" with "MenuLog" by changing the lip movements in all the shots in the advertisement.</w:t>
-      </w:r>
-      <w:r>
-        <w:t xml:space="preserve"> Can be seen at the following link.</w:t>
-      </w:r>
-    </w:p>
-    <w:p>
-      <w:hyperlink r:id="rId5" w:history="1">
-        <w:r>
-          <w:rPr>
-            <w:rStyle w:val="Hyperlink"/>
-          </w:rPr>
-          <w:t>https://www.synthesia.io/post/snoop-dogg</w:t>
-        </w:r>
-      </w:hyperlink>
-    </w:p>
-    <w:p>
-      <w:r>
-        <w:t>Please let me know if you think the idea of synthetic media</w:t>
-      </w:r>
-      <w:r>
-        <w:t xml:space="preserve"> to encompass my idea</w:t>
-      </w:r>
-      <w:r>
-        <w:t xml:space="preserve"> is a suitable direction for the project.</w:t>
-      </w:r>
-      <w:r>
-        <w:t xml:space="preserve"> Thanks </w:t>
-      </w:r>
-      <w:r>
-        <w:t>again.</w:t>
-      </w:r>
-    </w:p>
-    <w:p>
-      <w:r>
-        <w:t>Kind regards,</w:t>
-      </w:r>
-    </w:p>
-    <w:p>
-      <w:pPr>
-        <w:rPr>
-          <w:b/>
-          <w:bCs/>
-        </w:rPr>
-      </w:pPr>
-      <w:r>
-        <w:t>Chris</w:t>
-      </w:r>
+        <w:t xml:space="preserve">Think of the tool </w:t>
+      </w:r>
+      <w:proofErr w:type="spellStart"/>
+      <w:r>
+        <w:t>tensorflow</w:t>
+      </w:r>
+      <w:proofErr w:type="spellEnd"/>
+      <w:r>
+        <w:t xml:space="preserve">, </w:t>
+      </w:r>
+      <w:proofErr w:type="spellStart"/>
+      <w:r>
+        <w:t>keras</w:t>
+      </w:r>
+      <w:proofErr w:type="spellEnd"/>
+      <w:r>
+        <w:t>, reading papers</w:t>
+      </w:r>
+    </w:p>
+    <w:p>
+      <w:r>
+        <w:t xml:space="preserve">Time estimate – how </w:t>
+      </w:r>
+      <w:proofErr w:type="spellStart"/>
+      <w:r>
+        <w:t>im</w:t>
+      </w:r>
+      <w:proofErr w:type="spellEnd"/>
+      <w:r>
+        <w:t xml:space="preserve"> going to do it</w:t>
+      </w:r>
+    </w:p>
+    <w:p>
+      <w:r>
+        <w:t xml:space="preserve">Email the </w:t>
+      </w:r>
+      <w:proofErr w:type="spellStart"/>
+      <w:r>
+        <w:t>powerpoints</w:t>
+      </w:r>
+      <w:proofErr w:type="spellEnd"/>
     </w:p>
     <w:p/>
     <w:p/>
@@ -773,6 +611,18 @@
       <w:shd w:val="clear" w:color="auto" w:fill="E1DFDD"/>
     </w:rPr>
   </w:style>
+  <w:style w:type="character" w:styleId="FollowedHyperlink">
+    <w:name w:val="FollowedHyperlink"/>
+    <w:basedOn w:val="DefaultParagraphFont"/>
+    <w:uiPriority w:val="99"/>
+    <w:semiHidden/>
+    <w:unhideWhenUsed/>
+    <w:rsid w:val="00101538"/>
+    <w:rPr>
+      <w:color w:val="800080" w:themeColor="followedHyperlink"/>
+      <w:u w:val="single"/>
+    </w:rPr>
+  </w:style>
 </w:styles>
 </file>
 

</xml_diff>